<commit_message>
Add JUnit for doc->xhtml converter.
</commit_message>
<xml_diff>
--- a/thirdparties-extension/org.apache.poi.xwpf.converter.xhtml/src/test/resources/org/apache/poi/xwpf/converter/core/AdvancedTable.docx
+++ b/thirdparties-extension/org.apache.poi.xwpf.converter.xhtml/src/test/resources/org/apache/poi/xwpf/converter/core/AdvancedTable.docx
@@ -9,7 +9,7 @@
     </w:p>
     <w:tbl>
       <w:tblPr>
-        <w:tblStyle w:val="Trameclaire-Accent1"/>
+        <w:tblStyle w:val="Trameclaire-Accent11"/>
         <w:tblW w:w="5000" w:type="pct"/>
         <w:tblLook w:val="0660"/>
       </w:tblPr>
@@ -29,7 +29,15 @@
             <w:noWrap/>
           </w:tcPr>
           <w:p>
-            <w:r>
+            <w:pPr>
+              <w:rPr>
+                <w:rStyle w:val="Emphaseple"/>
+              </w:rPr>
+            </w:pPr>
+            <w:r>
+              <w:rPr>
+                <w:rStyle w:val="Emphaseple"/>
+              </w:rPr>
               <w:t>Collège</w:t>
             </w:r>
           </w:p>
@@ -1802,7 +1810,6 @@
           </w:tcPr>
           <w:p>
             <w:r>
-              <w:lastRenderedPageBreak/>
               <w:t>16</w:t>
             </w:r>
           </w:p>
@@ -6079,7 +6086,6 @@
           </w:tcPr>
           <w:p>
             <w:r>
-              <w:lastRenderedPageBreak/>
               <w:t>Ramettes de papier</w:t>
             </w:r>
           </w:p>
@@ -6978,7 +6984,7 @@
     </w:p>
     <w:tbl>
       <w:tblPr>
-        <w:tblStyle w:val="Listeclaire"/>
+        <w:tblStyle w:val="Listeclaire1"/>
         <w:tblW w:w="5000" w:type="pct"/>
         <w:tblLook w:val="0620"/>
       </w:tblPr>
@@ -9129,8 +9135,8 @@
       <w:lang w:val="fr-FR"/>
     </w:rPr>
   </w:style>
-  <w:style w:type="table" w:styleId="Trameclaire-Accent1">
-    <w:name w:val="Light Shading Accent 1"/>
+  <w:style w:type="table" w:customStyle="1" w:styleId="Trameclaire-Accent11">
+    <w:name w:val="Trame claire - Accent 11"/>
     <w:basedOn w:val="TableauNormal"/>
     <w:uiPriority w:val="60"/>
     <w:rsid w:val="00EA18B1"/>
@@ -9870,8 +9876,8 @@
       </w:tcPr>
     </w:tblStylePr>
   </w:style>
-  <w:style w:type="table" w:styleId="Listeclaire">
-    <w:name w:val="Light List"/>
+  <w:style w:type="table" w:customStyle="1" w:styleId="Listeclaire1">
+    <w:name w:val="Liste claire1"/>
     <w:basedOn w:val="TableauNormal"/>
     <w:uiPriority w:val="61"/>
     <w:rsid w:val="00EA18B1"/>
@@ -10279,4 +10285,16 @@
   <a:objectDefaults/>
   <a:extraClrSchemeLst/>
 </a:theme>
+</file>
+
+<file path=customXml/item1.xml><?xml version="1.0" encoding="utf-8"?>
+<b:Sources xmlns:b="http://schemas.openxmlformats.org/officeDocument/2006/bibliography" xmlns="http://schemas.openxmlformats.org/officeDocument/2006/bibliography" SelectedStyle="\APA.XSL" StyleName="APA Fifth Edition"/>
+</file>
+
+<file path=customXml/itemProps1.xml><?xml version="1.0" encoding="utf-8"?>
+<ds:datastoreItem xmlns:ds="http://schemas.openxmlformats.org/officeDocument/2006/customXml" ds:itemID="{B85BBCFD-D49B-4C6C-8319-784DF3A8A51F}">
+  <ds:schemaRefs>
+    <ds:schemaRef ds:uri="http://schemas.openxmlformats.org/officeDocument/2006/bibliography"/>
+  </ds:schemaRefs>
+</ds:datastoreItem>
 </file>
</xml_diff>